<commit_message>
Final Project final version
</commit_message>
<xml_diff>
--- a/CS 242 FinalProjectReflectiveWriting.docx
+++ b/CS 242 FinalProjectReflectiveWriting.docx
@@ -1,6 +1,6 @@
 
 <file path=word/document.xml><?xml version="1.0" encoding="utf-8"?>
-<w:document xmlns:wpc="http://schemas.microsoft.com/office/word/2010/wordprocessingCanvas" xmlns:cx="http://schemas.microsoft.com/office/drawing/2014/chartex" xmlns:cx1="http://schemas.microsoft.com/office/drawing/2015/9/8/chartex" xmlns:cx2="http://schemas.microsoft.com/office/drawing/2015/10/21/chartex" xmlns:cx3="http://schemas.microsoft.com/office/drawing/2016/5/9/chartex" xmlns:cx4="http://schemas.microsoft.com/office/drawing/2016/5/10/chartex" xmlns:cx5="http://schemas.microsoft.com/office/drawing/2016/5/11/chartex" xmlns:cx6="http://schemas.microsoft.com/office/drawing/2016/5/12/chartex" xmlns:cx7="http://schemas.microsoft.com/office/drawing/2016/5/13/chartex" xmlns:cx8="http://schemas.microsoft.com/office/drawing/2016/5/14/chartex" xmlns:mc="http://schemas.openxmlformats.org/markup-compatibility/2006" xmlns:aink="http://schemas.microsoft.com/office/drawing/2016/ink" xmlns:am3d="http://schemas.microsoft.com/office/drawing/2017/model3d" xmlns:o="urn:schemas-microsoft-com:office:office" xmlns:r="http://schemas.openxmlformats.org/officeDocument/2006/relationships" xmlns:m="http://schemas.openxmlformats.org/officeDocument/2006/math" xmlns:v="urn:schemas-microsoft-com:vml" xmlns:wp14="http://schemas.microsoft.com/office/word/2010/wordprocessingDrawing" xmlns:wp="http://schemas.openxmlformats.org/drawingml/2006/wordprocessingDrawing" xmlns:w10="urn:schemas-microsoft-com:office:word" xmlns:w="http://schemas.openxmlformats.org/wordprocessingml/2006/main" xmlns:w14="http://schemas.microsoft.com/office/word/2010/wordml" xmlns:w15="http://schemas.microsoft.com/office/word/2012/wordml" xmlns:w16cex="http://schemas.microsoft.com/office/word/2018/wordml/cex" xmlns:w16cid="http://schemas.microsoft.com/office/word/2016/wordml/cid" xmlns:w16="http://schemas.microsoft.com/office/word/2018/wordml" xmlns:w16se="http://schemas.microsoft.com/office/word/2015/wordml/symex" xmlns:wpg="http://schemas.microsoft.com/office/word/2010/wordprocessingGroup" xmlns:wpi="http://schemas.microsoft.com/office/word/2010/wordprocessingInk" xmlns:wne="http://schemas.microsoft.com/office/word/2006/wordml" xmlns:wps="http://schemas.microsoft.com/office/word/2010/wordprocessingShape" mc:Ignorable="w14 w15 w16se w16cid w16 w16cex wp14">
+<w:document xmlns:wpc="http://schemas.microsoft.com/office/word/2010/wordprocessingCanvas" xmlns:cx="http://schemas.microsoft.com/office/drawing/2014/chartex" xmlns:cx1="http://schemas.microsoft.com/office/drawing/2015/9/8/chartex" xmlns:cx2="http://schemas.microsoft.com/office/drawing/2015/10/21/chartex" xmlns:cx3="http://schemas.microsoft.com/office/drawing/2016/5/9/chartex" xmlns:cx4="http://schemas.microsoft.com/office/drawing/2016/5/10/chartex" xmlns:cx5="http://schemas.microsoft.com/office/drawing/2016/5/11/chartex" xmlns:cx6="http://schemas.microsoft.com/office/drawing/2016/5/12/chartex" xmlns:cx7="http://schemas.microsoft.com/office/drawing/2016/5/13/chartex" xmlns:cx8="http://schemas.microsoft.com/office/drawing/2016/5/14/chartex" xmlns:mc="http://schemas.openxmlformats.org/markup-compatibility/2006" xmlns:aink="http://schemas.microsoft.com/office/drawing/2016/ink" xmlns:am3d="http://schemas.microsoft.com/office/drawing/2017/model3d" xmlns:o="urn:schemas-microsoft-com:office:office" xmlns:r="http://schemas.openxmlformats.org/officeDocument/2006/relationships" xmlns:m="http://schemas.openxmlformats.org/officeDocument/2006/math" xmlns:v="urn:schemas-microsoft-com:vml" xmlns:wp14="http://schemas.microsoft.com/office/word/2010/wordprocessingDrawing" xmlns:wp="http://schemas.openxmlformats.org/drawingml/2006/wordprocessingDrawing" xmlns:w10="urn:schemas-microsoft-com:office:word" xmlns:w="http://schemas.openxmlformats.org/wordprocessingml/2006/main" xmlns:w14="http://schemas.microsoft.com/office/word/2010/wordml" xmlns:w15="http://schemas.microsoft.com/office/word/2012/wordml" xmlns:w16cid="http://schemas.microsoft.com/office/word/2016/wordml/cid" xmlns:w16se="http://schemas.microsoft.com/office/word/2015/wordml/symex" xmlns:wpg="http://schemas.microsoft.com/office/word/2010/wordprocessingGroup" xmlns:wpi="http://schemas.microsoft.com/office/word/2010/wordprocessingInk" xmlns:wne="http://schemas.microsoft.com/office/word/2006/wordml" xmlns:wps="http://schemas.microsoft.com/office/word/2010/wordprocessingShape" mc:Ignorable="w14 w15 w16se w16cid wp14">
   <w:body>
     <w:p>
       <w:pPr>
@@ -86,6 +86,7 @@
           <w:szCs w:val="36"/>
         </w:rPr>
       </w:pPr>
+      <w:bookmarkStart w:id="0" w:name="_Hlk58944809"/>
       <w:r>
         <w:rPr>
           <w:rFonts w:ascii="Times New Roman" w:hAnsi="Times New Roman"/>
@@ -95,6 +96,7 @@
         <w:t>Final Project – Reflective Writing</w:t>
       </w:r>
     </w:p>
+    <w:bookmarkEnd w:id="0"/>
     <w:p>
       <w:pPr>
         <w:ind w:left="2880" w:firstLine="720"/>
@@ -117,17 +119,52 @@
     </w:p>
     <w:p>
       <w:pPr>
-        <w:ind w:left="2880" w:firstLine="720"/>
-        <w:rPr>
-          <w:i/>
-          <w:iCs/>
-          <w:sz w:val="32"/>
-          <w:szCs w:val="32"/>
-        </w:rPr>
-      </w:pPr>
+        <w:spacing w:before="100" w:beforeAutospacing="1"/>
+        <w:jc w:val="both"/>
+        <w:rPr>
+          <w:rFonts w:eastAsiaTheme="minorEastAsia"/>
+          <w:color w:val="000000"/>
+        </w:rPr>
+      </w:pPr>
+      <w:r>
+        <w:rPr>
+          <w:rFonts w:eastAsiaTheme="minorEastAsia"/>
+          <w:color w:val="000000"/>
+        </w:rPr>
+        <w:t xml:space="preserve">Q1. Did Final </w:t>
+      </w:r>
+      <w:r>
+        <w:rPr>
+          <w:rFonts w:eastAsiaTheme="minorEastAsia"/>
+          <w:color w:val="000000"/>
+        </w:rPr>
+        <w:t>Data Structures</w:t>
+      </w:r>
+      <w:r>
+        <w:rPr>
+          <w:rFonts w:eastAsiaTheme="minorEastAsia"/>
+          <w:color w:val="000000"/>
+        </w:rPr>
+        <w:t xml:space="preserve"> Programming Project advance your understanding of </w:t>
+      </w:r>
+      <w:r>
+        <w:rPr>
+          <w:rFonts w:eastAsiaTheme="minorEastAsia"/>
+          <w:color w:val="000000"/>
+        </w:rPr>
+        <w:t>Data Structures</w:t>
+      </w:r>
+      <w:r>
+        <w:rPr>
+          <w:rFonts w:eastAsiaTheme="minorEastAsia"/>
+          <w:color w:val="000000"/>
+        </w:rPr>
+        <w:t>? How did it further help you in polishing your logic-building skills?</w:t>
+      </w:r>
     </w:p>
     <w:p>
       <w:pPr>
+        <w:spacing w:before="100" w:beforeAutospacing="1" w:after="720"/>
         <w:jc w:val="both"/>
         <w:rPr>
           <w:rFonts w:eastAsiaTheme="minorEastAsia"/>
@@ -139,617 +176,350 @@
           <w:rFonts w:eastAsiaTheme="minorEastAsia"/>
           <w:color w:val="000000"/>
         </w:rPr>
-        <w:t xml:space="preserve">Q1. Did Final </w:t>
-      </w:r>
-      <w:r>
-        <w:rPr>
-          <w:rFonts w:eastAsiaTheme="minorEastAsia"/>
-          <w:color w:val="000000"/>
-        </w:rPr>
-        <w:t>Data Structures</w:t>
-      </w:r>
-      <w:r>
-        <w:rPr>
-          <w:rFonts w:eastAsiaTheme="minorEastAsia"/>
-          <w:color w:val="000000"/>
-        </w:rPr>
-        <w:t xml:space="preserve"> Programming Project advance your understanding of </w:t>
-      </w:r>
-      <w:r>
-        <w:rPr>
-          <w:rFonts w:eastAsiaTheme="minorEastAsia"/>
-          <w:color w:val="000000"/>
-        </w:rPr>
-        <w:t>Data Structures</w:t>
-      </w:r>
-      <w:r>
-        <w:rPr>
-          <w:rFonts w:eastAsiaTheme="minorEastAsia"/>
-          <w:color w:val="000000"/>
-        </w:rPr>
-        <w:t>? How did it further help you in polishing your logic-building skills?</w:t>
+        <w:tab/>
+        <w:t>For this project, my aim is to revise all the materials in class, especially the LinkedList concept.</w:t>
+      </w:r>
+      <w:r>
+        <w:rPr>
+          <w:rFonts w:eastAsiaTheme="minorEastAsia"/>
+          <w:color w:val="000000"/>
+        </w:rPr>
+        <w:t xml:space="preserve"> So,</w:t>
+      </w:r>
+      <w:r>
+        <w:rPr>
+          <w:rFonts w:eastAsiaTheme="minorEastAsia"/>
+          <w:color w:val="000000"/>
+        </w:rPr>
+        <w:t xml:space="preserve"> the music playlist is what I chose as it requires LinkedList and Queue</w:t>
+      </w:r>
+      <w:r>
+        <w:rPr>
+          <w:rFonts w:eastAsiaTheme="minorEastAsia"/>
+          <w:color w:val="000000"/>
+        </w:rPr>
+        <w:t xml:space="preserve"> Data Structures. Through this project, I attempted to combine the utility of Data Structures with File</w:t>
+      </w:r>
+      <w:r>
+        <w:rPr>
+          <w:rFonts w:eastAsiaTheme="minorEastAsia"/>
+          <w:color w:val="000000"/>
+        </w:rPr>
+        <w:t xml:space="preserve"> storing my playlists. Most of my works is inside the ModifyPlaylist.java class and I would say that my logic-building skills has improved considerably through this project</w:t>
+      </w:r>
+      <w:r>
+        <w:rPr>
+          <w:rFonts w:eastAsiaTheme="minorEastAsia"/>
+          <w:color w:val="000000"/>
+        </w:rPr>
+        <w:t>, some concepts from the CS-140 class</w:t>
+      </w:r>
+      <w:r>
+        <w:rPr>
+          <w:rFonts w:eastAsiaTheme="minorEastAsia"/>
+          <w:color w:val="000000"/>
+        </w:rPr>
+        <w:t xml:space="preserve"> </w:t>
+      </w:r>
+      <w:r>
+        <w:rPr>
+          <w:rFonts w:eastAsiaTheme="minorEastAsia"/>
+          <w:color w:val="000000"/>
+        </w:rPr>
+        <w:t>really helped me out.</w:t>
       </w:r>
     </w:p>
     <w:p>
       <w:pPr>
+        <w:spacing w:before="100" w:beforeAutospacing="1"/>
         <w:jc w:val="both"/>
         <w:rPr>
           <w:rFonts w:eastAsiaTheme="minorEastAsia"/>
           <w:color w:val="000000"/>
         </w:rPr>
       </w:pPr>
+      <w:r>
+        <w:rPr>
+          <w:rFonts w:eastAsiaTheme="minorEastAsia"/>
+          <w:color w:val="000000"/>
+        </w:rPr>
+        <w:t xml:space="preserve">Q2. What were the major challenges encountered during developing the </w:t>
+      </w:r>
+      <w:r>
+        <w:rPr>
+          <w:rFonts w:eastAsiaTheme="minorEastAsia"/>
+          <w:color w:val="000000"/>
+        </w:rPr>
+        <w:t>Data Structures</w:t>
+      </w:r>
+      <w:r>
+        <w:rPr>
+          <w:rFonts w:eastAsiaTheme="minorEastAsia"/>
+          <w:color w:val="000000"/>
+        </w:rPr>
+        <w:t xml:space="preserve"> Final Project and how did you overcome them?</w:t>
+      </w:r>
     </w:p>
     <w:p>
       <w:pPr>
+        <w:spacing w:before="100" w:beforeAutospacing="1"/>
         <w:jc w:val="both"/>
         <w:rPr>
           <w:rFonts w:eastAsiaTheme="minorEastAsia"/>
           <w:color w:val="000000"/>
         </w:rPr>
       </w:pPr>
+      <w:r>
+        <w:rPr>
+          <w:rFonts w:eastAsiaTheme="minorEastAsia"/>
+          <w:color w:val="000000"/>
+        </w:rPr>
+        <w:tab/>
+        <w:t>I might not remember it clearly, but the 2</w:t>
+      </w:r>
+      <w:r>
+        <w:rPr>
+          <w:rFonts w:eastAsiaTheme="minorEastAsia"/>
+          <w:color w:val="000000"/>
+          <w:vertAlign w:val="superscript"/>
+        </w:rPr>
+        <w:t>nd</w:t>
+      </w:r>
+      <w:r>
+        <w:rPr>
+          <w:rFonts w:eastAsiaTheme="minorEastAsia"/>
+          <w:color w:val="000000"/>
+        </w:rPr>
+        <w:t xml:space="preserve"> hardest thing I did in this project is when I think about the user’s playlist concept. I thought that if I give user the option to create more playlist, I have to write the code that enable user to create a whole java playlist class through the execution, which was really impossible. For example, </w:t>
+      </w:r>
+      <w:r>
+        <w:rPr>
+          <w:rFonts w:eastAsiaTheme="minorEastAsia"/>
+          <w:color w:val="000000"/>
+        </w:rPr>
+        <w:t>I have one default playlist, which is Song.txt embedding in the Playlist.java class, therefore, I thought that if more playlists will be created, more classes will be necessary as well. After a while, when I was using Spotify, I changed my solution, I can just store user’s input during execution to a text file and implicitly store it as the playlists because users don’t need to view 2 or more of their playlists at the same time, if they want to modify their own playlists, only one playlist at a time and adding song from playlist to queue is one at a time as well. Therefore, I created the UserPlaylist.java class as a temporary list storage for user’s playlist during execution, all of their playlists will be stored as a text file in the project folder in this project, I provide the option to view and modify their playlists upon their choice, only one at a time, just like how I modify my playlist on the web.</w:t>
+      </w:r>
+      <w:r>
+        <w:rPr>
+          <w:rFonts w:eastAsiaTheme="minorEastAsia"/>
+          <w:color w:val="000000"/>
+        </w:rPr>
+        <w:t xml:space="preserve"> And when they done with one option from their own playlist, the clearContent() method will be executed to clear all data from UserPlaylist.</w:t>
+      </w:r>
+      <w:r>
+        <w:rPr>
+          <w:rFonts w:eastAsiaTheme="minorEastAsia"/>
+          <w:color w:val="000000"/>
+        </w:rPr>
+        <w:t xml:space="preserve"> </w:t>
+      </w:r>
     </w:p>
     <w:p>
       <w:pPr>
+        <w:spacing w:before="100" w:beforeAutospacing="1" w:after="720"/>
         <w:jc w:val="both"/>
         <w:rPr>
           <w:rFonts w:eastAsiaTheme="minorEastAsia"/>
           <w:color w:val="000000"/>
         </w:rPr>
       </w:pPr>
+      <w:r>
+        <w:rPr>
+          <w:rFonts w:eastAsiaTheme="minorEastAsia"/>
+          <w:color w:val="000000"/>
+        </w:rPr>
+        <w:tab/>
+        <w:t>The hardest thing that I wasn’t able to handle is the data deletion concept. As I explained from the Report, currently, I can’t do it but I will definitely solve it in the near future.</w:t>
+      </w:r>
     </w:p>
     <w:p>
       <w:pPr>
+        <w:spacing w:before="100" w:beforeAutospacing="1"/>
         <w:jc w:val="both"/>
         <w:rPr>
           <w:rFonts w:eastAsiaTheme="minorEastAsia"/>
           <w:color w:val="000000"/>
         </w:rPr>
       </w:pPr>
+      <w:r>
+        <w:rPr>
+          <w:rFonts w:eastAsiaTheme="minorEastAsia"/>
+          <w:color w:val="000000"/>
+        </w:rPr>
+        <w:lastRenderedPageBreak/>
+        <w:t>Q3. What further enhancements could you have made in your Project?</w:t>
+      </w:r>
     </w:p>
     <w:p>
       <w:pPr>
+        <w:spacing w:before="100" w:beforeAutospacing="1"/>
         <w:jc w:val="both"/>
         <w:rPr>
           <w:rFonts w:eastAsiaTheme="minorEastAsia"/>
           <w:color w:val="000000"/>
         </w:rPr>
       </w:pPr>
+      <w:r>
+        <w:rPr>
+          <w:rFonts w:eastAsiaTheme="minorEastAsia"/>
+          <w:color w:val="000000"/>
+        </w:rPr>
+        <w:tab/>
+        <w:t>The delete song option is what I missed in this project. Therefore, it is my top enhancement for my Project.</w:t>
+      </w:r>
     </w:p>
     <w:p>
       <w:pPr>
+        <w:spacing w:before="100" w:beforeAutospacing="1" w:after="720"/>
         <w:jc w:val="both"/>
         <w:rPr>
           <w:rFonts w:eastAsiaTheme="minorEastAsia"/>
           <w:color w:val="000000"/>
         </w:rPr>
       </w:pPr>
+      <w:r>
+        <w:rPr>
+          <w:rFonts w:eastAsiaTheme="minorEastAsia"/>
+          <w:color w:val="000000"/>
+        </w:rPr>
+        <w:tab/>
+        <w:t>The shuffle playing option is what come to my head secondly as Spotify offered this option.</w:t>
+      </w:r>
     </w:p>
     <w:p>
       <w:pPr>
+        <w:spacing w:before="100" w:beforeAutospacing="1"/>
         <w:jc w:val="both"/>
         <w:rPr>
           <w:rFonts w:eastAsiaTheme="minorEastAsia"/>
           <w:color w:val="000000"/>
         </w:rPr>
       </w:pPr>
+      <w:r>
+        <w:rPr>
+          <w:rFonts w:eastAsiaTheme="minorEastAsia"/>
+          <w:color w:val="000000"/>
+        </w:rPr>
+        <w:t>Q4.) W</w:t>
+      </w:r>
+      <w:r>
+        <w:rPr>
+          <w:rFonts w:eastAsiaTheme="minorEastAsia"/>
+          <w:color w:val="000000"/>
+        </w:rPr>
+        <w:t>hat</w:t>
+      </w:r>
+      <w:r>
+        <w:rPr>
+          <w:rFonts w:eastAsiaTheme="minorEastAsia"/>
+          <w:color w:val="000000"/>
+        </w:rPr>
+        <w:t xml:space="preserve"> other types of problems can be solved by a similar </w:t>
+      </w:r>
+      <w:r>
+        <w:rPr>
+          <w:rFonts w:eastAsiaTheme="minorEastAsia"/>
+          <w:color w:val="000000"/>
+        </w:rPr>
+        <w:t>Data Structures</w:t>
+      </w:r>
+      <w:r>
+        <w:rPr>
+          <w:rFonts w:eastAsiaTheme="minorEastAsia"/>
+          <w:color w:val="000000"/>
+        </w:rPr>
+        <w:t xml:space="preserve"> Programming Project?</w:t>
+      </w:r>
     </w:p>
     <w:p>
       <w:pPr>
+        <w:spacing w:before="100" w:beforeAutospacing="1"/>
         <w:jc w:val="both"/>
         <w:rPr>
           <w:rFonts w:eastAsiaTheme="minorEastAsia"/>
           <w:color w:val="000000"/>
         </w:rPr>
       </w:pPr>
+      <w:r>
+        <w:rPr>
+          <w:rFonts w:eastAsiaTheme="minorEastAsia"/>
+          <w:color w:val="000000"/>
+        </w:rPr>
+        <w:t xml:space="preserve"> </w:t>
+      </w:r>
+      <w:r>
+        <w:rPr>
+          <w:rFonts w:eastAsiaTheme="minorEastAsia"/>
+          <w:color w:val="000000"/>
+        </w:rPr>
+        <w:t xml:space="preserve">OR </w:t>
+      </w:r>
     </w:p>
     <w:p>
       <w:pPr>
+        <w:spacing w:before="100" w:beforeAutospacing="1"/>
         <w:jc w:val="both"/>
         <w:rPr>
           <w:rFonts w:eastAsiaTheme="minorEastAsia"/>
           <w:color w:val="000000"/>
         </w:rPr>
       </w:pPr>
+      <w:r>
+        <w:rPr>
+          <w:rFonts w:eastAsiaTheme="minorEastAsia"/>
+          <w:color w:val="000000"/>
+        </w:rPr>
+        <w:t>Could your Project have been developed in some other way? Please elaborate.</w:t>
+      </w:r>
     </w:p>
     <w:p>
       <w:pPr>
+        <w:spacing w:before="100" w:beforeAutospacing="1"/>
         <w:jc w:val="both"/>
         <w:rPr>
           <w:rFonts w:eastAsiaTheme="minorEastAsia"/>
           <w:color w:val="000000"/>
         </w:rPr>
       </w:pPr>
+      <w:r>
+        <w:rPr>
+          <w:rFonts w:eastAsiaTheme="minorEastAsia"/>
+          <w:color w:val="000000"/>
+        </w:rPr>
+        <w:tab/>
+        <w:t xml:space="preserve">I don’t think using other Data Structures will be </w:t>
+      </w:r>
+      <w:r>
+        <w:rPr>
+          <w:rFonts w:eastAsiaTheme="minorEastAsia"/>
+          <w:color w:val="000000"/>
+        </w:rPr>
+        <w:t>more effective in this case, Queue is “First In, First Out”, the most compatible Data Structure</w:t>
+      </w:r>
+      <w:r>
+        <w:rPr>
+          <w:rFonts w:eastAsiaTheme="minorEastAsia"/>
+          <w:color w:val="000000"/>
+        </w:rPr>
+        <w:t xml:space="preserve"> for song ordering.</w:t>
+      </w:r>
+      <w:r>
+        <w:rPr>
+          <w:rFonts w:eastAsiaTheme="minorEastAsia"/>
+          <w:color w:val="000000"/>
+        </w:rPr>
+        <w:t xml:space="preserve"> Besides, in this project, my playlist’s data are simply different strings, there is no need</w:t>
+      </w:r>
+      <w:r>
+        <w:rPr>
+          <w:rFonts w:eastAsiaTheme="minorEastAsia"/>
+          <w:color w:val="000000"/>
+        </w:rPr>
+        <w:t xml:space="preserve"> to modify the playlist’s element, a published song has a specific publisher, from a specific album, and has a specific duration. Thus, ArrayList is worse than LinkedList in term of my Project.</w:t>
+      </w:r>
+      <w:bookmarkStart w:id="1" w:name="_GoBack"/>
+      <w:bookmarkEnd w:id="1"/>
     </w:p>
-    <w:p>
-      <w:pPr>
-        <w:jc w:val="both"/>
-        <w:rPr>
-          <w:rFonts w:eastAsiaTheme="minorEastAsia"/>
-          <w:color w:val="000000"/>
-        </w:rPr>
-      </w:pPr>
-    </w:p>
-    <w:p>
-      <w:pPr>
-        <w:jc w:val="both"/>
-        <w:rPr>
-          <w:rFonts w:eastAsiaTheme="minorEastAsia"/>
-          <w:color w:val="000000"/>
-        </w:rPr>
-      </w:pPr>
-    </w:p>
-    <w:p>
-      <w:pPr>
-        <w:jc w:val="both"/>
-        <w:rPr>
-          <w:rFonts w:eastAsiaTheme="minorEastAsia"/>
-          <w:color w:val="000000"/>
-        </w:rPr>
-      </w:pPr>
-    </w:p>
-    <w:p>
-      <w:pPr>
-        <w:jc w:val="both"/>
-        <w:rPr>
-          <w:rFonts w:eastAsiaTheme="minorEastAsia"/>
-          <w:color w:val="000000"/>
-        </w:rPr>
-      </w:pPr>
-    </w:p>
-    <w:p>
-      <w:pPr>
-        <w:jc w:val="both"/>
-        <w:rPr>
-          <w:rFonts w:eastAsiaTheme="minorEastAsia"/>
-          <w:color w:val="000000"/>
-        </w:rPr>
-      </w:pPr>
-    </w:p>
-    <w:p>
-      <w:pPr>
-        <w:jc w:val="both"/>
-        <w:rPr>
-          <w:rFonts w:eastAsiaTheme="minorEastAsia"/>
-          <w:color w:val="000000"/>
-        </w:rPr>
-      </w:pPr>
-    </w:p>
-    <w:p>
-      <w:pPr>
-        <w:jc w:val="both"/>
-        <w:rPr>
-          <w:rFonts w:eastAsiaTheme="minorEastAsia"/>
-          <w:color w:val="000000"/>
-        </w:rPr>
-      </w:pPr>
-    </w:p>
-    <w:p>
-      <w:pPr>
-        <w:jc w:val="both"/>
-        <w:rPr>
-          <w:rFonts w:eastAsiaTheme="minorEastAsia"/>
-          <w:color w:val="000000"/>
-        </w:rPr>
-      </w:pPr>
-      <w:r>
-        <w:rPr>
-          <w:rFonts w:eastAsiaTheme="minorEastAsia"/>
-          <w:color w:val="000000"/>
-        </w:rPr>
-        <w:t xml:space="preserve">Q2. What were the major challenges encountered during developing the </w:t>
-      </w:r>
-      <w:r>
-        <w:rPr>
-          <w:rFonts w:eastAsiaTheme="minorEastAsia"/>
-          <w:color w:val="000000"/>
-        </w:rPr>
-        <w:t>Data Structures</w:t>
-      </w:r>
-      <w:r>
-        <w:rPr>
-          <w:rFonts w:eastAsiaTheme="minorEastAsia"/>
-          <w:color w:val="000000"/>
-        </w:rPr>
-        <w:t xml:space="preserve"> Final Project and how did you overcome them?</w:t>
-      </w:r>
-    </w:p>
-    <w:p>
-      <w:pPr>
-        <w:jc w:val="both"/>
-        <w:rPr>
-          <w:rFonts w:eastAsiaTheme="minorEastAsia"/>
-          <w:color w:val="000000"/>
-        </w:rPr>
-      </w:pPr>
-    </w:p>
-    <w:p>
-      <w:pPr>
-        <w:jc w:val="both"/>
-        <w:rPr>
-          <w:rFonts w:eastAsiaTheme="minorEastAsia"/>
-          <w:color w:val="000000"/>
-        </w:rPr>
-      </w:pPr>
-    </w:p>
-    <w:p>
-      <w:pPr>
-        <w:jc w:val="both"/>
-        <w:rPr>
-          <w:rFonts w:eastAsiaTheme="minorEastAsia"/>
-          <w:color w:val="000000"/>
-        </w:rPr>
-      </w:pPr>
-    </w:p>
-    <w:p>
-      <w:pPr>
-        <w:jc w:val="both"/>
-        <w:rPr>
-          <w:rFonts w:eastAsiaTheme="minorEastAsia"/>
-          <w:color w:val="000000"/>
-        </w:rPr>
-      </w:pPr>
-    </w:p>
-    <w:p>
-      <w:pPr>
-        <w:jc w:val="both"/>
-        <w:rPr>
-          <w:rFonts w:eastAsiaTheme="minorEastAsia"/>
-          <w:color w:val="000000"/>
-        </w:rPr>
-      </w:pPr>
-    </w:p>
-    <w:p>
-      <w:pPr>
-        <w:jc w:val="both"/>
-        <w:rPr>
-          <w:rFonts w:eastAsiaTheme="minorEastAsia"/>
-          <w:color w:val="000000"/>
-        </w:rPr>
-      </w:pPr>
-    </w:p>
-    <w:p>
-      <w:pPr>
-        <w:jc w:val="both"/>
-        <w:rPr>
-          <w:rFonts w:eastAsiaTheme="minorEastAsia"/>
-          <w:color w:val="000000"/>
-        </w:rPr>
-      </w:pPr>
-    </w:p>
-    <w:p>
-      <w:pPr>
-        <w:jc w:val="both"/>
-        <w:rPr>
-          <w:rFonts w:eastAsiaTheme="minorEastAsia"/>
-          <w:color w:val="000000"/>
-        </w:rPr>
-      </w:pPr>
-    </w:p>
-    <w:p>
-      <w:pPr>
-        <w:jc w:val="both"/>
-        <w:rPr>
-          <w:rFonts w:eastAsiaTheme="minorEastAsia"/>
-          <w:color w:val="000000"/>
-        </w:rPr>
-      </w:pPr>
-    </w:p>
-    <w:p>
-      <w:pPr>
-        <w:jc w:val="both"/>
-        <w:rPr>
-          <w:rFonts w:eastAsiaTheme="minorEastAsia"/>
-          <w:color w:val="000000"/>
-        </w:rPr>
-      </w:pPr>
-    </w:p>
-    <w:p>
-      <w:pPr>
-        <w:jc w:val="both"/>
-        <w:rPr>
-          <w:rFonts w:eastAsiaTheme="minorEastAsia"/>
-          <w:color w:val="000000"/>
-        </w:rPr>
-      </w:pPr>
-    </w:p>
-    <w:p>
-      <w:pPr>
-        <w:jc w:val="both"/>
-        <w:rPr>
-          <w:rFonts w:eastAsiaTheme="minorEastAsia"/>
-          <w:color w:val="000000"/>
-        </w:rPr>
-      </w:pPr>
-    </w:p>
-    <w:p>
-      <w:pPr>
-        <w:suppressAutoHyphens w:val="0"/>
-        <w:spacing w:after="160" w:line="259" w:lineRule="auto"/>
-        <w:rPr>
-          <w:rFonts w:eastAsiaTheme="minorEastAsia"/>
-          <w:color w:val="000000"/>
-        </w:rPr>
-      </w:pPr>
-      <w:r>
-        <w:rPr>
-          <w:rFonts w:eastAsiaTheme="minorEastAsia"/>
-          <w:color w:val="000000"/>
-        </w:rPr>
-        <w:br w:type="page"/>
-      </w:r>
-    </w:p>
-    <w:p>
-      <w:pPr>
-        <w:jc w:val="both"/>
-        <w:rPr>
-          <w:rFonts w:eastAsiaTheme="minorEastAsia"/>
-          <w:color w:val="000000"/>
-        </w:rPr>
-      </w:pPr>
-      <w:r>
-        <w:rPr>
-          <w:rFonts w:eastAsiaTheme="minorEastAsia"/>
-          <w:color w:val="000000"/>
-        </w:rPr>
-        <w:lastRenderedPageBreak/>
-        <w:t>Q3. What further enhancements could you have made in your Project?</w:t>
-      </w:r>
-    </w:p>
-    <w:p>
-      <w:pPr>
-        <w:jc w:val="both"/>
-        <w:rPr>
-          <w:rFonts w:eastAsiaTheme="minorEastAsia"/>
-          <w:color w:val="000000"/>
-        </w:rPr>
-      </w:pPr>
-    </w:p>
-    <w:p>
-      <w:pPr>
-        <w:jc w:val="both"/>
-        <w:rPr>
-          <w:rFonts w:eastAsiaTheme="minorEastAsia"/>
-          <w:color w:val="000000"/>
-        </w:rPr>
-      </w:pPr>
-    </w:p>
-    <w:p>
-      <w:pPr>
-        <w:jc w:val="both"/>
-        <w:rPr>
-          <w:rFonts w:eastAsiaTheme="minorEastAsia"/>
-          <w:color w:val="000000"/>
-        </w:rPr>
-      </w:pPr>
-    </w:p>
-    <w:p>
-      <w:pPr>
-        <w:jc w:val="both"/>
-        <w:rPr>
-          <w:rFonts w:eastAsiaTheme="minorEastAsia"/>
-          <w:color w:val="000000"/>
-        </w:rPr>
-      </w:pPr>
-    </w:p>
-    <w:p>
-      <w:pPr>
-        <w:jc w:val="both"/>
-        <w:rPr>
-          <w:rFonts w:eastAsiaTheme="minorEastAsia"/>
-          <w:color w:val="000000"/>
-        </w:rPr>
-      </w:pPr>
-    </w:p>
-    <w:p>
-      <w:pPr>
-        <w:jc w:val="both"/>
-        <w:rPr>
-          <w:rFonts w:eastAsiaTheme="minorEastAsia"/>
-          <w:color w:val="000000"/>
-        </w:rPr>
-      </w:pPr>
-    </w:p>
-    <w:p>
-      <w:pPr>
-        <w:jc w:val="both"/>
-        <w:rPr>
-          <w:rFonts w:eastAsiaTheme="minorEastAsia"/>
-          <w:color w:val="000000"/>
-        </w:rPr>
-      </w:pPr>
-    </w:p>
-    <w:p>
-      <w:pPr>
-        <w:jc w:val="both"/>
-        <w:rPr>
-          <w:rFonts w:eastAsiaTheme="minorEastAsia"/>
-          <w:color w:val="000000"/>
-        </w:rPr>
-      </w:pPr>
-    </w:p>
-    <w:p>
-      <w:pPr>
-        <w:jc w:val="both"/>
-        <w:rPr>
-          <w:rFonts w:eastAsiaTheme="minorEastAsia"/>
-          <w:color w:val="000000"/>
-        </w:rPr>
-      </w:pPr>
-    </w:p>
-    <w:p>
-      <w:pPr>
-        <w:jc w:val="both"/>
-        <w:rPr>
-          <w:rFonts w:eastAsiaTheme="minorEastAsia"/>
-          <w:color w:val="000000"/>
-        </w:rPr>
-      </w:pPr>
-    </w:p>
-    <w:p>
-      <w:pPr>
-        <w:jc w:val="both"/>
-        <w:rPr>
-          <w:rFonts w:eastAsiaTheme="minorEastAsia"/>
-          <w:color w:val="000000"/>
-        </w:rPr>
-      </w:pPr>
-    </w:p>
-    <w:p>
-      <w:pPr>
-        <w:jc w:val="both"/>
-        <w:rPr>
-          <w:rFonts w:eastAsiaTheme="minorEastAsia"/>
-          <w:color w:val="000000"/>
-        </w:rPr>
-      </w:pPr>
-    </w:p>
-    <w:p>
-      <w:pPr>
-        <w:jc w:val="both"/>
-        <w:rPr>
-          <w:rFonts w:eastAsiaTheme="minorEastAsia"/>
-          <w:color w:val="000000"/>
-        </w:rPr>
-      </w:pPr>
-    </w:p>
-    <w:p>
-      <w:pPr>
-        <w:jc w:val="both"/>
-        <w:rPr>
-          <w:rFonts w:eastAsiaTheme="minorEastAsia"/>
-          <w:color w:val="000000"/>
-        </w:rPr>
-      </w:pPr>
-    </w:p>
-    <w:p>
-      <w:pPr>
-        <w:jc w:val="both"/>
-        <w:rPr>
-          <w:rFonts w:eastAsiaTheme="minorEastAsia"/>
-          <w:color w:val="000000"/>
-        </w:rPr>
-      </w:pPr>
-    </w:p>
-    <w:p>
-      <w:pPr>
-        <w:jc w:val="both"/>
-        <w:rPr>
-          <w:rFonts w:eastAsiaTheme="minorEastAsia"/>
-          <w:color w:val="000000"/>
-        </w:rPr>
-      </w:pPr>
-    </w:p>
-    <w:p>
-      <w:pPr>
-        <w:jc w:val="both"/>
-        <w:rPr>
-          <w:rFonts w:eastAsiaTheme="minorEastAsia"/>
-          <w:color w:val="000000"/>
-        </w:rPr>
-      </w:pPr>
-    </w:p>
-    <w:p>
-      <w:pPr>
-        <w:jc w:val="both"/>
-        <w:rPr>
-          <w:rFonts w:eastAsiaTheme="minorEastAsia"/>
-          <w:color w:val="000000"/>
-        </w:rPr>
-      </w:pPr>
-    </w:p>
-    <w:p>
-      <w:pPr>
-        <w:jc w:val="both"/>
-        <w:rPr>
-          <w:rFonts w:eastAsiaTheme="minorEastAsia"/>
-          <w:color w:val="000000"/>
-        </w:rPr>
-      </w:pPr>
-    </w:p>
-    <w:p>
-      <w:pPr>
-        <w:jc w:val="both"/>
-        <w:rPr>
-          <w:rFonts w:eastAsiaTheme="minorEastAsia"/>
-          <w:color w:val="000000"/>
-        </w:rPr>
-      </w:pPr>
-      <w:r>
-        <w:rPr>
-          <w:rFonts w:eastAsiaTheme="minorEastAsia"/>
-          <w:color w:val="000000"/>
-        </w:rPr>
-        <w:t>Q4.) W</w:t>
-      </w:r>
-      <w:r>
-        <w:rPr>
-          <w:rFonts w:eastAsiaTheme="minorEastAsia"/>
-          <w:color w:val="000000"/>
-        </w:rPr>
-        <w:t>hat</w:t>
-      </w:r>
-      <w:r>
-        <w:rPr>
-          <w:rFonts w:eastAsiaTheme="minorEastAsia"/>
-          <w:color w:val="000000"/>
-        </w:rPr>
-        <w:t xml:space="preserve"> other types of problems can be solved by a similar </w:t>
-      </w:r>
-      <w:r>
-        <w:rPr>
-          <w:rFonts w:eastAsiaTheme="minorEastAsia"/>
-          <w:color w:val="000000"/>
-        </w:rPr>
-        <w:t>Data Structures</w:t>
-      </w:r>
-      <w:r>
-        <w:rPr>
-          <w:rFonts w:eastAsiaTheme="minorEastAsia"/>
-          <w:color w:val="000000"/>
-        </w:rPr>
-        <w:t xml:space="preserve"> Programming Project?</w:t>
-      </w:r>
-    </w:p>
-    <w:p>
-      <w:pPr>
-        <w:jc w:val="both"/>
-        <w:rPr>
-          <w:rFonts w:eastAsiaTheme="minorEastAsia"/>
-          <w:color w:val="000000"/>
-        </w:rPr>
-      </w:pPr>
-      <w:r>
-        <w:rPr>
-          <w:rFonts w:eastAsiaTheme="minorEastAsia"/>
-          <w:color w:val="000000"/>
-        </w:rPr>
-        <w:t xml:space="preserve"> </w:t>
-      </w:r>
-      <w:r>
-        <w:rPr>
-          <w:rFonts w:eastAsiaTheme="minorEastAsia"/>
-          <w:color w:val="000000"/>
-        </w:rPr>
-        <w:t xml:space="preserve">OR </w:t>
-      </w:r>
-    </w:p>
-    <w:p>
-      <w:pPr>
-        <w:jc w:val="both"/>
-        <w:rPr>
-          <w:rFonts w:eastAsiaTheme="minorEastAsia"/>
-          <w:color w:val="000000"/>
-        </w:rPr>
-      </w:pPr>
-      <w:r>
-        <w:rPr>
-          <w:rFonts w:eastAsiaTheme="minorEastAsia"/>
-          <w:color w:val="000000"/>
-        </w:rPr>
-        <w:t>Could your Project have been developed in some other way? Please elaborate.</w:t>
-      </w:r>
-    </w:p>
-    <w:p/>
     <w:sectPr>
       <w:headerReference w:type="even" r:id="rId7"/>
       <w:headerReference w:type="default" r:id="rId8"/>
@@ -767,7 +537,7 @@
 </file>
 
 <file path=word/endnotes.xml><?xml version="1.0" encoding="utf-8"?>
-<w:endnotes xmlns:wpc="http://schemas.microsoft.com/office/word/2010/wordprocessingCanvas" xmlns:cx="http://schemas.microsoft.com/office/drawing/2014/chartex" xmlns:cx1="http://schemas.microsoft.com/office/drawing/2015/9/8/chartex" xmlns:cx2="http://schemas.microsoft.com/office/drawing/2015/10/21/chartex" xmlns:cx3="http://schemas.microsoft.com/office/drawing/2016/5/9/chartex" xmlns:cx4="http://schemas.microsoft.com/office/drawing/2016/5/10/chartex" xmlns:cx5="http://schemas.microsoft.com/office/drawing/2016/5/11/chartex" xmlns:cx6="http://schemas.microsoft.com/office/drawing/2016/5/12/chartex" xmlns:cx7="http://schemas.microsoft.com/office/drawing/2016/5/13/chartex" xmlns:cx8="http://schemas.microsoft.com/office/drawing/2016/5/14/chartex" xmlns:mc="http://schemas.openxmlformats.org/markup-compatibility/2006" xmlns:aink="http://schemas.microsoft.com/office/drawing/2016/ink" xmlns:am3d="http://schemas.microsoft.com/office/drawing/2017/model3d" xmlns:o="urn:schemas-microsoft-com:office:office" xmlns:r="http://schemas.openxmlformats.org/officeDocument/2006/relationships" xmlns:m="http://schemas.openxmlformats.org/officeDocument/2006/math" xmlns:v="urn:schemas-microsoft-com:vml" xmlns:wp14="http://schemas.microsoft.com/office/word/2010/wordprocessingDrawing" xmlns:wp="http://schemas.openxmlformats.org/drawingml/2006/wordprocessingDrawing" xmlns:w10="urn:schemas-microsoft-com:office:word" xmlns:w="http://schemas.openxmlformats.org/wordprocessingml/2006/main" xmlns:w14="http://schemas.microsoft.com/office/word/2010/wordml" xmlns:w15="http://schemas.microsoft.com/office/word/2012/wordml" xmlns:w16cex="http://schemas.microsoft.com/office/word/2018/wordml/cex" xmlns:w16cid="http://schemas.microsoft.com/office/word/2016/wordml/cid" xmlns:w16="http://schemas.microsoft.com/office/word/2018/wordml" xmlns:w16se="http://schemas.microsoft.com/office/word/2015/wordml/symex" xmlns:wpg="http://schemas.microsoft.com/office/word/2010/wordprocessingGroup" xmlns:wpi="http://schemas.microsoft.com/office/word/2010/wordprocessingInk" xmlns:wne="http://schemas.microsoft.com/office/word/2006/wordml" xmlns:wps="http://schemas.microsoft.com/office/word/2010/wordprocessingShape" mc:Ignorable="w14 w15 w16se w16cid w16 w16cex wp14">
+<w:endnotes xmlns:wpc="http://schemas.microsoft.com/office/word/2010/wordprocessingCanvas" xmlns:cx="http://schemas.microsoft.com/office/drawing/2014/chartex" xmlns:cx1="http://schemas.microsoft.com/office/drawing/2015/9/8/chartex" xmlns:cx2="http://schemas.microsoft.com/office/drawing/2015/10/21/chartex" xmlns:cx3="http://schemas.microsoft.com/office/drawing/2016/5/9/chartex" xmlns:cx4="http://schemas.microsoft.com/office/drawing/2016/5/10/chartex" xmlns:cx5="http://schemas.microsoft.com/office/drawing/2016/5/11/chartex" xmlns:cx6="http://schemas.microsoft.com/office/drawing/2016/5/12/chartex" xmlns:cx7="http://schemas.microsoft.com/office/drawing/2016/5/13/chartex" xmlns:cx8="http://schemas.microsoft.com/office/drawing/2016/5/14/chartex" xmlns:mc="http://schemas.openxmlformats.org/markup-compatibility/2006" xmlns:aink="http://schemas.microsoft.com/office/drawing/2016/ink" xmlns:am3d="http://schemas.microsoft.com/office/drawing/2017/model3d" xmlns:o="urn:schemas-microsoft-com:office:office" xmlns:r="http://schemas.openxmlformats.org/officeDocument/2006/relationships" xmlns:m="http://schemas.openxmlformats.org/officeDocument/2006/math" xmlns:v="urn:schemas-microsoft-com:vml" xmlns:wp14="http://schemas.microsoft.com/office/word/2010/wordprocessingDrawing" xmlns:wp="http://schemas.openxmlformats.org/drawingml/2006/wordprocessingDrawing" xmlns:w10="urn:schemas-microsoft-com:office:word" xmlns:w="http://schemas.openxmlformats.org/wordprocessingml/2006/main" xmlns:w14="http://schemas.microsoft.com/office/word/2010/wordml" xmlns:w15="http://schemas.microsoft.com/office/word/2012/wordml" xmlns:w16cid="http://schemas.microsoft.com/office/word/2016/wordml/cid" xmlns:w16se="http://schemas.microsoft.com/office/word/2015/wordml/symex" xmlns:wpg="http://schemas.microsoft.com/office/word/2010/wordprocessingGroup" xmlns:wpi="http://schemas.microsoft.com/office/word/2010/wordprocessingInk" xmlns:wne="http://schemas.microsoft.com/office/word/2006/wordml" xmlns:wps="http://schemas.microsoft.com/office/word/2010/wordprocessingShape" mc:Ignorable="w14 w15 w16se w16cid wp14">
   <w:endnote w:type="separator" w:id="-1">
     <w:p>
       <w:r>
@@ -786,7 +556,7 @@
 </file>
 
 <file path=word/footer1.xml><?xml version="1.0" encoding="utf-8"?>
-<w:ftr xmlns:wpc="http://schemas.microsoft.com/office/word/2010/wordprocessingCanvas" xmlns:cx="http://schemas.microsoft.com/office/drawing/2014/chartex" xmlns:cx1="http://schemas.microsoft.com/office/drawing/2015/9/8/chartex" xmlns:cx2="http://schemas.microsoft.com/office/drawing/2015/10/21/chartex" xmlns:cx3="http://schemas.microsoft.com/office/drawing/2016/5/9/chartex" xmlns:cx4="http://schemas.microsoft.com/office/drawing/2016/5/10/chartex" xmlns:cx5="http://schemas.microsoft.com/office/drawing/2016/5/11/chartex" xmlns:cx6="http://schemas.microsoft.com/office/drawing/2016/5/12/chartex" xmlns:cx7="http://schemas.microsoft.com/office/drawing/2016/5/13/chartex" xmlns:cx8="http://schemas.microsoft.com/office/drawing/2016/5/14/chartex" xmlns:mc="http://schemas.openxmlformats.org/markup-compatibility/2006" xmlns:aink="http://schemas.microsoft.com/office/drawing/2016/ink" xmlns:am3d="http://schemas.microsoft.com/office/drawing/2017/model3d" xmlns:o="urn:schemas-microsoft-com:office:office" xmlns:r="http://schemas.openxmlformats.org/officeDocument/2006/relationships" xmlns:m="http://schemas.openxmlformats.org/officeDocument/2006/math" xmlns:v="urn:schemas-microsoft-com:vml" xmlns:wp14="http://schemas.microsoft.com/office/word/2010/wordprocessingDrawing" xmlns:wp="http://schemas.openxmlformats.org/drawingml/2006/wordprocessingDrawing" xmlns:w10="urn:schemas-microsoft-com:office:word" xmlns:w="http://schemas.openxmlformats.org/wordprocessingml/2006/main" xmlns:w14="http://schemas.microsoft.com/office/word/2010/wordml" xmlns:w15="http://schemas.microsoft.com/office/word/2012/wordml" xmlns:w16cex="http://schemas.microsoft.com/office/word/2018/wordml/cex" xmlns:w16cid="http://schemas.microsoft.com/office/word/2016/wordml/cid" xmlns:w16="http://schemas.microsoft.com/office/word/2018/wordml" xmlns:w16se="http://schemas.microsoft.com/office/word/2015/wordml/symex" xmlns:wpg="http://schemas.microsoft.com/office/word/2010/wordprocessingGroup" xmlns:wpi="http://schemas.microsoft.com/office/word/2010/wordprocessingInk" xmlns:wne="http://schemas.microsoft.com/office/word/2006/wordml" xmlns:wps="http://schemas.microsoft.com/office/word/2010/wordprocessingShape" mc:Ignorable="w14 w15 w16se w16cid w16 w16cex wp14">
+<w:ftr xmlns:wpc="http://schemas.microsoft.com/office/word/2010/wordprocessingCanvas" xmlns:cx="http://schemas.microsoft.com/office/drawing/2014/chartex" xmlns:cx1="http://schemas.microsoft.com/office/drawing/2015/9/8/chartex" xmlns:cx2="http://schemas.microsoft.com/office/drawing/2015/10/21/chartex" xmlns:cx3="http://schemas.microsoft.com/office/drawing/2016/5/9/chartex" xmlns:cx4="http://schemas.microsoft.com/office/drawing/2016/5/10/chartex" xmlns:cx5="http://schemas.microsoft.com/office/drawing/2016/5/11/chartex" xmlns:cx6="http://schemas.microsoft.com/office/drawing/2016/5/12/chartex" xmlns:cx7="http://schemas.microsoft.com/office/drawing/2016/5/13/chartex" xmlns:cx8="http://schemas.microsoft.com/office/drawing/2016/5/14/chartex" xmlns:mc="http://schemas.openxmlformats.org/markup-compatibility/2006" xmlns:aink="http://schemas.microsoft.com/office/drawing/2016/ink" xmlns:am3d="http://schemas.microsoft.com/office/drawing/2017/model3d" xmlns:o="urn:schemas-microsoft-com:office:office" xmlns:r="http://schemas.openxmlformats.org/officeDocument/2006/relationships" xmlns:m="http://schemas.openxmlformats.org/officeDocument/2006/math" xmlns:v="urn:schemas-microsoft-com:vml" xmlns:wp14="http://schemas.microsoft.com/office/word/2010/wordprocessingDrawing" xmlns:wp="http://schemas.openxmlformats.org/drawingml/2006/wordprocessingDrawing" xmlns:w10="urn:schemas-microsoft-com:office:word" xmlns:w="http://schemas.openxmlformats.org/wordprocessingml/2006/main" xmlns:w14="http://schemas.microsoft.com/office/word/2010/wordml" xmlns:w15="http://schemas.microsoft.com/office/word/2012/wordml" xmlns:w16cid="http://schemas.microsoft.com/office/word/2016/wordml/cid" xmlns:w16se="http://schemas.microsoft.com/office/word/2015/wordml/symex" xmlns:wpg="http://schemas.microsoft.com/office/word/2010/wordprocessingGroup" xmlns:wpi="http://schemas.microsoft.com/office/word/2010/wordprocessingInk" xmlns:wne="http://schemas.microsoft.com/office/word/2006/wordml" xmlns:wps="http://schemas.microsoft.com/office/word/2010/wordprocessingShape" mc:Ignorable="w14 w15 w16se w16cid wp14">
   <w:p>
     <w:pPr>
       <w:pStyle w:val="Footer"/>
@@ -796,7 +566,7 @@
 </file>
 
 <file path=word/footer2.xml><?xml version="1.0" encoding="utf-8"?>
-<w:ftr xmlns:wpc="http://schemas.microsoft.com/office/word/2010/wordprocessingCanvas" xmlns:cx="http://schemas.microsoft.com/office/drawing/2014/chartex" xmlns:cx1="http://schemas.microsoft.com/office/drawing/2015/9/8/chartex" xmlns:cx2="http://schemas.microsoft.com/office/drawing/2015/10/21/chartex" xmlns:cx3="http://schemas.microsoft.com/office/drawing/2016/5/9/chartex" xmlns:cx4="http://schemas.microsoft.com/office/drawing/2016/5/10/chartex" xmlns:cx5="http://schemas.microsoft.com/office/drawing/2016/5/11/chartex" xmlns:cx6="http://schemas.microsoft.com/office/drawing/2016/5/12/chartex" xmlns:cx7="http://schemas.microsoft.com/office/drawing/2016/5/13/chartex" xmlns:cx8="http://schemas.microsoft.com/office/drawing/2016/5/14/chartex" xmlns:mc="http://schemas.openxmlformats.org/markup-compatibility/2006" xmlns:aink="http://schemas.microsoft.com/office/drawing/2016/ink" xmlns:am3d="http://schemas.microsoft.com/office/drawing/2017/model3d" xmlns:o="urn:schemas-microsoft-com:office:office" xmlns:r="http://schemas.openxmlformats.org/officeDocument/2006/relationships" xmlns:m="http://schemas.openxmlformats.org/officeDocument/2006/math" xmlns:v="urn:schemas-microsoft-com:vml" xmlns:wp14="http://schemas.microsoft.com/office/word/2010/wordprocessingDrawing" xmlns:wp="http://schemas.openxmlformats.org/drawingml/2006/wordprocessingDrawing" xmlns:w10="urn:schemas-microsoft-com:office:word" xmlns:w="http://schemas.openxmlformats.org/wordprocessingml/2006/main" xmlns:w14="http://schemas.microsoft.com/office/word/2010/wordml" xmlns:w15="http://schemas.microsoft.com/office/word/2012/wordml" xmlns:w16cex="http://schemas.microsoft.com/office/word/2018/wordml/cex" xmlns:w16cid="http://schemas.microsoft.com/office/word/2016/wordml/cid" xmlns:w16="http://schemas.microsoft.com/office/word/2018/wordml" xmlns:w16se="http://schemas.microsoft.com/office/word/2015/wordml/symex" xmlns:wpg="http://schemas.microsoft.com/office/word/2010/wordprocessingGroup" xmlns:wpi="http://schemas.microsoft.com/office/word/2010/wordprocessingInk" xmlns:wne="http://schemas.microsoft.com/office/word/2006/wordml" xmlns:wps="http://schemas.microsoft.com/office/word/2010/wordprocessingShape" mc:Ignorable="w14 w15 w16se w16cid w16 w16cex wp14">
+<w:ftr xmlns:wpc="http://schemas.microsoft.com/office/word/2010/wordprocessingCanvas" xmlns:cx="http://schemas.microsoft.com/office/drawing/2014/chartex" xmlns:cx1="http://schemas.microsoft.com/office/drawing/2015/9/8/chartex" xmlns:cx2="http://schemas.microsoft.com/office/drawing/2015/10/21/chartex" xmlns:cx3="http://schemas.microsoft.com/office/drawing/2016/5/9/chartex" xmlns:cx4="http://schemas.microsoft.com/office/drawing/2016/5/10/chartex" xmlns:cx5="http://schemas.microsoft.com/office/drawing/2016/5/11/chartex" xmlns:cx6="http://schemas.microsoft.com/office/drawing/2016/5/12/chartex" xmlns:cx7="http://schemas.microsoft.com/office/drawing/2016/5/13/chartex" xmlns:cx8="http://schemas.microsoft.com/office/drawing/2016/5/14/chartex" xmlns:mc="http://schemas.openxmlformats.org/markup-compatibility/2006" xmlns:aink="http://schemas.microsoft.com/office/drawing/2016/ink" xmlns:am3d="http://schemas.microsoft.com/office/drawing/2017/model3d" xmlns:o="urn:schemas-microsoft-com:office:office" xmlns:r="http://schemas.openxmlformats.org/officeDocument/2006/relationships" xmlns:m="http://schemas.openxmlformats.org/officeDocument/2006/math" xmlns:v="urn:schemas-microsoft-com:vml" xmlns:wp14="http://schemas.microsoft.com/office/word/2010/wordprocessingDrawing" xmlns:wp="http://schemas.openxmlformats.org/drawingml/2006/wordprocessingDrawing" xmlns:w10="urn:schemas-microsoft-com:office:word" xmlns:w="http://schemas.openxmlformats.org/wordprocessingml/2006/main" xmlns:w14="http://schemas.microsoft.com/office/word/2010/wordml" xmlns:w15="http://schemas.microsoft.com/office/word/2012/wordml" xmlns:w16cid="http://schemas.microsoft.com/office/word/2016/wordml/cid" xmlns:w16se="http://schemas.microsoft.com/office/word/2015/wordml/symex" xmlns:wpg="http://schemas.microsoft.com/office/word/2010/wordprocessingGroup" xmlns:wpi="http://schemas.microsoft.com/office/word/2010/wordprocessingInk" xmlns:wne="http://schemas.microsoft.com/office/word/2006/wordml" xmlns:wps="http://schemas.microsoft.com/office/word/2010/wordprocessingShape" mc:Ignorable="w14 w15 w16se w16cid wp14">
   <w:p>
     <w:pPr>
       <w:pStyle w:val="Heading2"/>
@@ -966,7 +736,7 @@
 </file>
 
 <file path=word/footer3.xml><?xml version="1.0" encoding="utf-8"?>
-<w:ftr xmlns:wpc="http://schemas.microsoft.com/office/word/2010/wordprocessingCanvas" xmlns:cx="http://schemas.microsoft.com/office/drawing/2014/chartex" xmlns:cx1="http://schemas.microsoft.com/office/drawing/2015/9/8/chartex" xmlns:cx2="http://schemas.microsoft.com/office/drawing/2015/10/21/chartex" xmlns:cx3="http://schemas.microsoft.com/office/drawing/2016/5/9/chartex" xmlns:cx4="http://schemas.microsoft.com/office/drawing/2016/5/10/chartex" xmlns:cx5="http://schemas.microsoft.com/office/drawing/2016/5/11/chartex" xmlns:cx6="http://schemas.microsoft.com/office/drawing/2016/5/12/chartex" xmlns:cx7="http://schemas.microsoft.com/office/drawing/2016/5/13/chartex" xmlns:cx8="http://schemas.microsoft.com/office/drawing/2016/5/14/chartex" xmlns:mc="http://schemas.openxmlformats.org/markup-compatibility/2006" xmlns:aink="http://schemas.microsoft.com/office/drawing/2016/ink" xmlns:am3d="http://schemas.microsoft.com/office/drawing/2017/model3d" xmlns:o="urn:schemas-microsoft-com:office:office" xmlns:r="http://schemas.openxmlformats.org/officeDocument/2006/relationships" xmlns:m="http://schemas.openxmlformats.org/officeDocument/2006/math" xmlns:v="urn:schemas-microsoft-com:vml" xmlns:wp14="http://schemas.microsoft.com/office/word/2010/wordprocessingDrawing" xmlns:wp="http://schemas.openxmlformats.org/drawingml/2006/wordprocessingDrawing" xmlns:w10="urn:schemas-microsoft-com:office:word" xmlns:w="http://schemas.openxmlformats.org/wordprocessingml/2006/main" xmlns:w14="http://schemas.microsoft.com/office/word/2010/wordml" xmlns:w15="http://schemas.microsoft.com/office/word/2012/wordml" xmlns:w16cex="http://schemas.microsoft.com/office/word/2018/wordml/cex" xmlns:w16cid="http://schemas.microsoft.com/office/word/2016/wordml/cid" xmlns:w16="http://schemas.microsoft.com/office/word/2018/wordml" xmlns:w16se="http://schemas.microsoft.com/office/word/2015/wordml/symex" xmlns:wpg="http://schemas.microsoft.com/office/word/2010/wordprocessingGroup" xmlns:wpi="http://schemas.microsoft.com/office/word/2010/wordprocessingInk" xmlns:wne="http://schemas.microsoft.com/office/word/2006/wordml" xmlns:wps="http://schemas.microsoft.com/office/word/2010/wordprocessingShape" mc:Ignorable="w14 w15 w16se w16cid w16 w16cex wp14">
+<w:ftr xmlns:wpc="http://schemas.microsoft.com/office/word/2010/wordprocessingCanvas" xmlns:cx="http://schemas.microsoft.com/office/drawing/2014/chartex" xmlns:cx1="http://schemas.microsoft.com/office/drawing/2015/9/8/chartex" xmlns:cx2="http://schemas.microsoft.com/office/drawing/2015/10/21/chartex" xmlns:cx3="http://schemas.microsoft.com/office/drawing/2016/5/9/chartex" xmlns:cx4="http://schemas.microsoft.com/office/drawing/2016/5/10/chartex" xmlns:cx5="http://schemas.microsoft.com/office/drawing/2016/5/11/chartex" xmlns:cx6="http://schemas.microsoft.com/office/drawing/2016/5/12/chartex" xmlns:cx7="http://schemas.microsoft.com/office/drawing/2016/5/13/chartex" xmlns:cx8="http://schemas.microsoft.com/office/drawing/2016/5/14/chartex" xmlns:mc="http://schemas.openxmlformats.org/markup-compatibility/2006" xmlns:aink="http://schemas.microsoft.com/office/drawing/2016/ink" xmlns:am3d="http://schemas.microsoft.com/office/drawing/2017/model3d" xmlns:o="urn:schemas-microsoft-com:office:office" xmlns:r="http://schemas.openxmlformats.org/officeDocument/2006/relationships" xmlns:m="http://schemas.openxmlformats.org/officeDocument/2006/math" xmlns:v="urn:schemas-microsoft-com:vml" xmlns:wp14="http://schemas.microsoft.com/office/word/2010/wordprocessingDrawing" xmlns:wp="http://schemas.openxmlformats.org/drawingml/2006/wordprocessingDrawing" xmlns:w10="urn:schemas-microsoft-com:office:word" xmlns:w="http://schemas.openxmlformats.org/wordprocessingml/2006/main" xmlns:w14="http://schemas.microsoft.com/office/word/2010/wordml" xmlns:w15="http://schemas.microsoft.com/office/word/2012/wordml" xmlns:w16cid="http://schemas.microsoft.com/office/word/2016/wordml/cid" xmlns:w16se="http://schemas.microsoft.com/office/word/2015/wordml/symex" xmlns:wpg="http://schemas.microsoft.com/office/word/2010/wordprocessingGroup" xmlns:wpi="http://schemas.microsoft.com/office/word/2010/wordprocessingInk" xmlns:wne="http://schemas.microsoft.com/office/word/2006/wordml" xmlns:wps="http://schemas.microsoft.com/office/word/2010/wordprocessingShape" mc:Ignorable="w14 w15 w16se w16cid wp14">
   <w:p>
     <w:pPr>
       <w:pStyle w:val="Footer"/>
@@ -976,7 +746,7 @@
 </file>
 
 <file path=word/footnotes.xml><?xml version="1.0" encoding="utf-8"?>
-<w:footnotes xmlns:wpc="http://schemas.microsoft.com/office/word/2010/wordprocessingCanvas" xmlns:cx="http://schemas.microsoft.com/office/drawing/2014/chartex" xmlns:cx1="http://schemas.microsoft.com/office/drawing/2015/9/8/chartex" xmlns:cx2="http://schemas.microsoft.com/office/drawing/2015/10/21/chartex" xmlns:cx3="http://schemas.microsoft.com/office/drawing/2016/5/9/chartex" xmlns:cx4="http://schemas.microsoft.com/office/drawing/2016/5/10/chartex" xmlns:cx5="http://schemas.microsoft.com/office/drawing/2016/5/11/chartex" xmlns:cx6="http://schemas.microsoft.com/office/drawing/2016/5/12/chartex" xmlns:cx7="http://schemas.microsoft.com/office/drawing/2016/5/13/chartex" xmlns:cx8="http://schemas.microsoft.com/office/drawing/2016/5/14/chartex" xmlns:mc="http://schemas.openxmlformats.org/markup-compatibility/2006" xmlns:aink="http://schemas.microsoft.com/office/drawing/2016/ink" xmlns:am3d="http://schemas.microsoft.com/office/drawing/2017/model3d" xmlns:o="urn:schemas-microsoft-com:office:office" xmlns:r="http://schemas.openxmlformats.org/officeDocument/2006/relationships" xmlns:m="http://schemas.openxmlformats.org/officeDocument/2006/math" xmlns:v="urn:schemas-microsoft-com:vml" xmlns:wp14="http://schemas.microsoft.com/office/word/2010/wordprocessingDrawing" xmlns:wp="http://schemas.openxmlformats.org/drawingml/2006/wordprocessingDrawing" xmlns:w10="urn:schemas-microsoft-com:office:word" xmlns:w="http://schemas.openxmlformats.org/wordprocessingml/2006/main" xmlns:w14="http://schemas.microsoft.com/office/word/2010/wordml" xmlns:w15="http://schemas.microsoft.com/office/word/2012/wordml" xmlns:w16cex="http://schemas.microsoft.com/office/word/2018/wordml/cex" xmlns:w16cid="http://schemas.microsoft.com/office/word/2016/wordml/cid" xmlns:w16="http://schemas.microsoft.com/office/word/2018/wordml" xmlns:w16se="http://schemas.microsoft.com/office/word/2015/wordml/symex" xmlns:wpg="http://schemas.microsoft.com/office/word/2010/wordprocessingGroup" xmlns:wpi="http://schemas.microsoft.com/office/word/2010/wordprocessingInk" xmlns:wne="http://schemas.microsoft.com/office/word/2006/wordml" xmlns:wps="http://schemas.microsoft.com/office/word/2010/wordprocessingShape" mc:Ignorable="w14 w15 w16se w16cid w16 w16cex wp14">
+<w:footnotes xmlns:wpc="http://schemas.microsoft.com/office/word/2010/wordprocessingCanvas" xmlns:cx="http://schemas.microsoft.com/office/drawing/2014/chartex" xmlns:cx1="http://schemas.microsoft.com/office/drawing/2015/9/8/chartex" xmlns:cx2="http://schemas.microsoft.com/office/drawing/2015/10/21/chartex" xmlns:cx3="http://schemas.microsoft.com/office/drawing/2016/5/9/chartex" xmlns:cx4="http://schemas.microsoft.com/office/drawing/2016/5/10/chartex" xmlns:cx5="http://schemas.microsoft.com/office/drawing/2016/5/11/chartex" xmlns:cx6="http://schemas.microsoft.com/office/drawing/2016/5/12/chartex" xmlns:cx7="http://schemas.microsoft.com/office/drawing/2016/5/13/chartex" xmlns:cx8="http://schemas.microsoft.com/office/drawing/2016/5/14/chartex" xmlns:mc="http://schemas.openxmlformats.org/markup-compatibility/2006" xmlns:aink="http://schemas.microsoft.com/office/drawing/2016/ink" xmlns:am3d="http://schemas.microsoft.com/office/drawing/2017/model3d" xmlns:o="urn:schemas-microsoft-com:office:office" xmlns:r="http://schemas.openxmlformats.org/officeDocument/2006/relationships" xmlns:m="http://schemas.openxmlformats.org/officeDocument/2006/math" xmlns:v="urn:schemas-microsoft-com:vml" xmlns:wp14="http://schemas.microsoft.com/office/word/2010/wordprocessingDrawing" xmlns:wp="http://schemas.openxmlformats.org/drawingml/2006/wordprocessingDrawing" xmlns:w10="urn:schemas-microsoft-com:office:word" xmlns:w="http://schemas.openxmlformats.org/wordprocessingml/2006/main" xmlns:w14="http://schemas.microsoft.com/office/word/2010/wordml" xmlns:w15="http://schemas.microsoft.com/office/word/2012/wordml" xmlns:w16cid="http://schemas.microsoft.com/office/word/2016/wordml/cid" xmlns:w16se="http://schemas.microsoft.com/office/word/2015/wordml/symex" xmlns:wpg="http://schemas.microsoft.com/office/word/2010/wordprocessingGroup" xmlns:wpi="http://schemas.microsoft.com/office/word/2010/wordprocessingInk" xmlns:wne="http://schemas.microsoft.com/office/word/2006/wordml" xmlns:wps="http://schemas.microsoft.com/office/word/2010/wordprocessingShape" mc:Ignorable="w14 w15 w16se w16cid wp14">
   <w:footnote w:type="separator" w:id="-1">
     <w:p>
       <w:r>
@@ -995,7 +765,7 @@
 </file>
 
 <file path=word/header1.xml><?xml version="1.0" encoding="utf-8"?>
-<w:hdr xmlns:wpc="http://schemas.microsoft.com/office/word/2010/wordprocessingCanvas" xmlns:cx="http://schemas.microsoft.com/office/drawing/2014/chartex" xmlns:cx1="http://schemas.microsoft.com/office/drawing/2015/9/8/chartex" xmlns:cx2="http://schemas.microsoft.com/office/drawing/2015/10/21/chartex" xmlns:cx3="http://schemas.microsoft.com/office/drawing/2016/5/9/chartex" xmlns:cx4="http://schemas.microsoft.com/office/drawing/2016/5/10/chartex" xmlns:cx5="http://schemas.microsoft.com/office/drawing/2016/5/11/chartex" xmlns:cx6="http://schemas.microsoft.com/office/drawing/2016/5/12/chartex" xmlns:cx7="http://schemas.microsoft.com/office/drawing/2016/5/13/chartex" xmlns:cx8="http://schemas.microsoft.com/office/drawing/2016/5/14/chartex" xmlns:mc="http://schemas.openxmlformats.org/markup-compatibility/2006" xmlns:aink="http://schemas.microsoft.com/office/drawing/2016/ink" xmlns:am3d="http://schemas.microsoft.com/office/drawing/2017/model3d" xmlns:o="urn:schemas-microsoft-com:office:office" xmlns:r="http://schemas.openxmlformats.org/officeDocument/2006/relationships" xmlns:m="http://schemas.openxmlformats.org/officeDocument/2006/math" xmlns:v="urn:schemas-microsoft-com:vml" xmlns:wp14="http://schemas.microsoft.com/office/word/2010/wordprocessingDrawing" xmlns:wp="http://schemas.openxmlformats.org/drawingml/2006/wordprocessingDrawing" xmlns:w10="urn:schemas-microsoft-com:office:word" xmlns:w="http://schemas.openxmlformats.org/wordprocessingml/2006/main" xmlns:w14="http://schemas.microsoft.com/office/word/2010/wordml" xmlns:w15="http://schemas.microsoft.com/office/word/2012/wordml" xmlns:w16cex="http://schemas.microsoft.com/office/word/2018/wordml/cex" xmlns:w16cid="http://schemas.microsoft.com/office/word/2016/wordml/cid" xmlns:w16="http://schemas.microsoft.com/office/word/2018/wordml" xmlns:w16se="http://schemas.microsoft.com/office/word/2015/wordml/symex" xmlns:wpg="http://schemas.microsoft.com/office/word/2010/wordprocessingGroup" xmlns:wpi="http://schemas.microsoft.com/office/word/2010/wordprocessingInk" xmlns:wne="http://schemas.microsoft.com/office/word/2006/wordml" xmlns:wps="http://schemas.microsoft.com/office/word/2010/wordprocessingShape" mc:Ignorable="w14 w15 w16se w16cid w16 w16cex wp14">
+<w:hdr xmlns:wpc="http://schemas.microsoft.com/office/word/2010/wordprocessingCanvas" xmlns:cx="http://schemas.microsoft.com/office/drawing/2014/chartex" xmlns:cx1="http://schemas.microsoft.com/office/drawing/2015/9/8/chartex" xmlns:cx2="http://schemas.microsoft.com/office/drawing/2015/10/21/chartex" xmlns:cx3="http://schemas.microsoft.com/office/drawing/2016/5/9/chartex" xmlns:cx4="http://schemas.microsoft.com/office/drawing/2016/5/10/chartex" xmlns:cx5="http://schemas.microsoft.com/office/drawing/2016/5/11/chartex" xmlns:cx6="http://schemas.microsoft.com/office/drawing/2016/5/12/chartex" xmlns:cx7="http://schemas.microsoft.com/office/drawing/2016/5/13/chartex" xmlns:cx8="http://schemas.microsoft.com/office/drawing/2016/5/14/chartex" xmlns:mc="http://schemas.openxmlformats.org/markup-compatibility/2006" xmlns:aink="http://schemas.microsoft.com/office/drawing/2016/ink" xmlns:am3d="http://schemas.microsoft.com/office/drawing/2017/model3d" xmlns:o="urn:schemas-microsoft-com:office:office" xmlns:r="http://schemas.openxmlformats.org/officeDocument/2006/relationships" xmlns:m="http://schemas.openxmlformats.org/officeDocument/2006/math" xmlns:v="urn:schemas-microsoft-com:vml" xmlns:wp14="http://schemas.microsoft.com/office/word/2010/wordprocessingDrawing" xmlns:wp="http://schemas.openxmlformats.org/drawingml/2006/wordprocessingDrawing" xmlns:w10="urn:schemas-microsoft-com:office:word" xmlns:w="http://schemas.openxmlformats.org/wordprocessingml/2006/main" xmlns:w14="http://schemas.microsoft.com/office/word/2010/wordml" xmlns:w15="http://schemas.microsoft.com/office/word/2012/wordml" xmlns:w16cid="http://schemas.microsoft.com/office/word/2016/wordml/cid" xmlns:w16se="http://schemas.microsoft.com/office/word/2015/wordml/symex" xmlns:wpg="http://schemas.microsoft.com/office/word/2010/wordprocessingGroup" xmlns:wpi="http://schemas.microsoft.com/office/word/2010/wordprocessingInk" xmlns:wne="http://schemas.microsoft.com/office/word/2006/wordml" xmlns:wps="http://schemas.microsoft.com/office/word/2010/wordprocessingShape" mc:Ignorable="w14 w15 w16se w16cid wp14">
   <w:p>
     <w:pPr>
       <w:pStyle w:val="Header"/>
@@ -1005,7 +775,7 @@
 </file>
 
 <file path=word/header2.xml><?xml version="1.0" encoding="utf-8"?>
-<w:hdr xmlns:wpc="http://schemas.microsoft.com/office/word/2010/wordprocessingCanvas" xmlns:cx="http://schemas.microsoft.com/office/drawing/2014/chartex" xmlns:cx1="http://schemas.microsoft.com/office/drawing/2015/9/8/chartex" xmlns:cx2="http://schemas.microsoft.com/office/drawing/2015/10/21/chartex" xmlns:cx3="http://schemas.microsoft.com/office/drawing/2016/5/9/chartex" xmlns:cx4="http://schemas.microsoft.com/office/drawing/2016/5/10/chartex" xmlns:cx5="http://schemas.microsoft.com/office/drawing/2016/5/11/chartex" xmlns:cx6="http://schemas.microsoft.com/office/drawing/2016/5/12/chartex" xmlns:cx7="http://schemas.microsoft.com/office/drawing/2016/5/13/chartex" xmlns:cx8="http://schemas.microsoft.com/office/drawing/2016/5/14/chartex" xmlns:mc="http://schemas.openxmlformats.org/markup-compatibility/2006" xmlns:aink="http://schemas.microsoft.com/office/drawing/2016/ink" xmlns:am3d="http://schemas.microsoft.com/office/drawing/2017/model3d" xmlns:o="urn:schemas-microsoft-com:office:office" xmlns:r="http://schemas.openxmlformats.org/officeDocument/2006/relationships" xmlns:m="http://schemas.openxmlformats.org/officeDocument/2006/math" xmlns:v="urn:schemas-microsoft-com:vml" xmlns:wp14="http://schemas.microsoft.com/office/word/2010/wordprocessingDrawing" xmlns:wp="http://schemas.openxmlformats.org/drawingml/2006/wordprocessingDrawing" xmlns:w10="urn:schemas-microsoft-com:office:word" xmlns:w="http://schemas.openxmlformats.org/wordprocessingml/2006/main" xmlns:w14="http://schemas.microsoft.com/office/word/2010/wordml" xmlns:w15="http://schemas.microsoft.com/office/word/2012/wordml" xmlns:w16cex="http://schemas.microsoft.com/office/word/2018/wordml/cex" xmlns:w16cid="http://schemas.microsoft.com/office/word/2016/wordml/cid" xmlns:w16="http://schemas.microsoft.com/office/word/2018/wordml" xmlns:w16se="http://schemas.microsoft.com/office/word/2015/wordml/symex" xmlns:wpg="http://schemas.microsoft.com/office/word/2010/wordprocessingGroup" xmlns:wpi="http://schemas.microsoft.com/office/word/2010/wordprocessingInk" xmlns:wne="http://schemas.microsoft.com/office/word/2006/wordml" xmlns:wps="http://schemas.microsoft.com/office/word/2010/wordprocessingShape" mc:Ignorable="w14 w15 w16se w16cid w16 w16cex wp14">
+<w:hdr xmlns:wpc="http://schemas.microsoft.com/office/word/2010/wordprocessingCanvas" xmlns:cx="http://schemas.microsoft.com/office/drawing/2014/chartex" xmlns:cx1="http://schemas.microsoft.com/office/drawing/2015/9/8/chartex" xmlns:cx2="http://schemas.microsoft.com/office/drawing/2015/10/21/chartex" xmlns:cx3="http://schemas.microsoft.com/office/drawing/2016/5/9/chartex" xmlns:cx4="http://schemas.microsoft.com/office/drawing/2016/5/10/chartex" xmlns:cx5="http://schemas.microsoft.com/office/drawing/2016/5/11/chartex" xmlns:cx6="http://schemas.microsoft.com/office/drawing/2016/5/12/chartex" xmlns:cx7="http://schemas.microsoft.com/office/drawing/2016/5/13/chartex" xmlns:cx8="http://schemas.microsoft.com/office/drawing/2016/5/14/chartex" xmlns:mc="http://schemas.openxmlformats.org/markup-compatibility/2006" xmlns:aink="http://schemas.microsoft.com/office/drawing/2016/ink" xmlns:am3d="http://schemas.microsoft.com/office/drawing/2017/model3d" xmlns:o="urn:schemas-microsoft-com:office:office" xmlns:r="http://schemas.openxmlformats.org/officeDocument/2006/relationships" xmlns:m="http://schemas.openxmlformats.org/officeDocument/2006/math" xmlns:v="urn:schemas-microsoft-com:vml" xmlns:wp14="http://schemas.microsoft.com/office/word/2010/wordprocessingDrawing" xmlns:wp="http://schemas.openxmlformats.org/drawingml/2006/wordprocessingDrawing" xmlns:w10="urn:schemas-microsoft-com:office:word" xmlns:w="http://schemas.openxmlformats.org/wordprocessingml/2006/main" xmlns:w14="http://schemas.microsoft.com/office/word/2010/wordml" xmlns:w15="http://schemas.microsoft.com/office/word/2012/wordml" xmlns:w16cid="http://schemas.microsoft.com/office/word/2016/wordml/cid" xmlns:w16se="http://schemas.microsoft.com/office/word/2015/wordml/symex" xmlns:wpg="http://schemas.microsoft.com/office/word/2010/wordprocessingGroup" xmlns:wpi="http://schemas.microsoft.com/office/word/2010/wordprocessingInk" xmlns:wne="http://schemas.microsoft.com/office/word/2006/wordml" xmlns:wps="http://schemas.microsoft.com/office/word/2010/wordprocessingShape" mc:Ignorable="w14 w15 w16se w16cid wp14">
   <w:p>
     <w:pPr>
       <w:pStyle w:val="Header"/>
@@ -1083,7 +853,7 @@
 </file>
 
 <file path=word/header3.xml><?xml version="1.0" encoding="utf-8"?>
-<w:hdr xmlns:wpc="http://schemas.microsoft.com/office/word/2010/wordprocessingCanvas" xmlns:cx="http://schemas.microsoft.com/office/drawing/2014/chartex" xmlns:cx1="http://schemas.microsoft.com/office/drawing/2015/9/8/chartex" xmlns:cx2="http://schemas.microsoft.com/office/drawing/2015/10/21/chartex" xmlns:cx3="http://schemas.microsoft.com/office/drawing/2016/5/9/chartex" xmlns:cx4="http://schemas.microsoft.com/office/drawing/2016/5/10/chartex" xmlns:cx5="http://schemas.microsoft.com/office/drawing/2016/5/11/chartex" xmlns:cx6="http://schemas.microsoft.com/office/drawing/2016/5/12/chartex" xmlns:cx7="http://schemas.microsoft.com/office/drawing/2016/5/13/chartex" xmlns:cx8="http://schemas.microsoft.com/office/drawing/2016/5/14/chartex" xmlns:mc="http://schemas.openxmlformats.org/markup-compatibility/2006" xmlns:aink="http://schemas.microsoft.com/office/drawing/2016/ink" xmlns:am3d="http://schemas.microsoft.com/office/drawing/2017/model3d" xmlns:o="urn:schemas-microsoft-com:office:office" xmlns:r="http://schemas.openxmlformats.org/officeDocument/2006/relationships" xmlns:m="http://schemas.openxmlformats.org/officeDocument/2006/math" xmlns:v="urn:schemas-microsoft-com:vml" xmlns:wp14="http://schemas.microsoft.com/office/word/2010/wordprocessingDrawing" xmlns:wp="http://schemas.openxmlformats.org/drawingml/2006/wordprocessingDrawing" xmlns:w10="urn:schemas-microsoft-com:office:word" xmlns:w="http://schemas.openxmlformats.org/wordprocessingml/2006/main" xmlns:w14="http://schemas.microsoft.com/office/word/2010/wordml" xmlns:w15="http://schemas.microsoft.com/office/word/2012/wordml" xmlns:w16cex="http://schemas.microsoft.com/office/word/2018/wordml/cex" xmlns:w16cid="http://schemas.microsoft.com/office/word/2016/wordml/cid" xmlns:w16="http://schemas.microsoft.com/office/word/2018/wordml" xmlns:w16se="http://schemas.microsoft.com/office/word/2015/wordml/symex" xmlns:wpg="http://schemas.microsoft.com/office/word/2010/wordprocessingGroup" xmlns:wpi="http://schemas.microsoft.com/office/word/2010/wordprocessingInk" xmlns:wne="http://schemas.microsoft.com/office/word/2006/wordml" xmlns:wps="http://schemas.microsoft.com/office/word/2010/wordprocessingShape" mc:Ignorable="w14 w15 w16se w16cid w16 w16cex wp14">
+<w:hdr xmlns:wpc="http://schemas.microsoft.com/office/word/2010/wordprocessingCanvas" xmlns:cx="http://schemas.microsoft.com/office/drawing/2014/chartex" xmlns:cx1="http://schemas.microsoft.com/office/drawing/2015/9/8/chartex" xmlns:cx2="http://schemas.microsoft.com/office/drawing/2015/10/21/chartex" xmlns:cx3="http://schemas.microsoft.com/office/drawing/2016/5/9/chartex" xmlns:cx4="http://schemas.microsoft.com/office/drawing/2016/5/10/chartex" xmlns:cx5="http://schemas.microsoft.com/office/drawing/2016/5/11/chartex" xmlns:cx6="http://schemas.microsoft.com/office/drawing/2016/5/12/chartex" xmlns:cx7="http://schemas.microsoft.com/office/drawing/2016/5/13/chartex" xmlns:cx8="http://schemas.microsoft.com/office/drawing/2016/5/14/chartex" xmlns:mc="http://schemas.openxmlformats.org/markup-compatibility/2006" xmlns:aink="http://schemas.microsoft.com/office/drawing/2016/ink" xmlns:am3d="http://schemas.microsoft.com/office/drawing/2017/model3d" xmlns:o="urn:schemas-microsoft-com:office:office" xmlns:r="http://schemas.openxmlformats.org/officeDocument/2006/relationships" xmlns:m="http://schemas.openxmlformats.org/officeDocument/2006/math" xmlns:v="urn:schemas-microsoft-com:vml" xmlns:wp14="http://schemas.microsoft.com/office/word/2010/wordprocessingDrawing" xmlns:wp="http://schemas.openxmlformats.org/drawingml/2006/wordprocessingDrawing" xmlns:w10="urn:schemas-microsoft-com:office:word" xmlns:w="http://schemas.openxmlformats.org/wordprocessingml/2006/main" xmlns:w14="http://schemas.microsoft.com/office/word/2010/wordml" xmlns:w15="http://schemas.microsoft.com/office/word/2012/wordml" xmlns:w16cid="http://schemas.microsoft.com/office/word/2016/wordml/cid" xmlns:w16se="http://schemas.microsoft.com/office/word/2015/wordml/symex" xmlns:wpg="http://schemas.microsoft.com/office/word/2010/wordprocessingGroup" xmlns:wpi="http://schemas.microsoft.com/office/word/2010/wordprocessingInk" xmlns:wne="http://schemas.microsoft.com/office/word/2006/wordml" xmlns:wps="http://schemas.microsoft.com/office/word/2010/wordprocessingShape" mc:Ignorable="w14 w15 w16se w16cid wp14">
   <w:p>
     <w:pPr>
       <w:pStyle w:val="Header"/>
@@ -1093,7 +863,7 @@
 </file>
 
 <file path=word/numbering.xml><?xml version="1.0" encoding="utf-8"?>
-<w:numbering xmlns:wpc="http://schemas.microsoft.com/office/word/2010/wordprocessingCanvas" xmlns:cx="http://schemas.microsoft.com/office/drawing/2014/chartex" xmlns:cx1="http://schemas.microsoft.com/office/drawing/2015/9/8/chartex" xmlns:cx2="http://schemas.microsoft.com/office/drawing/2015/10/21/chartex" xmlns:cx3="http://schemas.microsoft.com/office/drawing/2016/5/9/chartex" xmlns:cx4="http://schemas.microsoft.com/office/drawing/2016/5/10/chartex" xmlns:cx5="http://schemas.microsoft.com/office/drawing/2016/5/11/chartex" xmlns:cx6="http://schemas.microsoft.com/office/drawing/2016/5/12/chartex" xmlns:cx7="http://schemas.microsoft.com/office/drawing/2016/5/13/chartex" xmlns:cx8="http://schemas.microsoft.com/office/drawing/2016/5/14/chartex" xmlns:mc="http://schemas.openxmlformats.org/markup-compatibility/2006" xmlns:aink="http://schemas.microsoft.com/office/drawing/2016/ink" xmlns:am3d="http://schemas.microsoft.com/office/drawing/2017/model3d" xmlns:o="urn:schemas-microsoft-com:office:office" xmlns:r="http://schemas.openxmlformats.org/officeDocument/2006/relationships" xmlns:m="http://schemas.openxmlformats.org/officeDocument/2006/math" xmlns:v="urn:schemas-microsoft-com:vml" xmlns:wp14="http://schemas.microsoft.com/office/word/2010/wordprocessingDrawing" xmlns:wp="http://schemas.openxmlformats.org/drawingml/2006/wordprocessingDrawing" xmlns:w10="urn:schemas-microsoft-com:office:word" xmlns:w="http://schemas.openxmlformats.org/wordprocessingml/2006/main" xmlns:w14="http://schemas.microsoft.com/office/word/2010/wordml" xmlns:w15="http://schemas.microsoft.com/office/word/2012/wordml" xmlns:w16cex="http://schemas.microsoft.com/office/word/2018/wordml/cex" xmlns:w16cid="http://schemas.microsoft.com/office/word/2016/wordml/cid" xmlns:w16="http://schemas.microsoft.com/office/word/2018/wordml" xmlns:w16se="http://schemas.microsoft.com/office/word/2015/wordml/symex" xmlns:wpg="http://schemas.microsoft.com/office/word/2010/wordprocessingGroup" xmlns:wpi="http://schemas.microsoft.com/office/word/2010/wordprocessingInk" xmlns:wne="http://schemas.microsoft.com/office/word/2006/wordml" xmlns:wps="http://schemas.microsoft.com/office/word/2010/wordprocessingShape" mc:Ignorable="w14 w15 w16se w16cid w16 w16cex wp14">
+<w:numbering xmlns:wpc="http://schemas.microsoft.com/office/word/2010/wordprocessingCanvas" xmlns:cx="http://schemas.microsoft.com/office/drawing/2014/chartex" xmlns:cx1="http://schemas.microsoft.com/office/drawing/2015/9/8/chartex" xmlns:cx2="http://schemas.microsoft.com/office/drawing/2015/10/21/chartex" xmlns:cx3="http://schemas.microsoft.com/office/drawing/2016/5/9/chartex" xmlns:cx4="http://schemas.microsoft.com/office/drawing/2016/5/10/chartex" xmlns:cx5="http://schemas.microsoft.com/office/drawing/2016/5/11/chartex" xmlns:cx6="http://schemas.microsoft.com/office/drawing/2016/5/12/chartex" xmlns:cx7="http://schemas.microsoft.com/office/drawing/2016/5/13/chartex" xmlns:cx8="http://schemas.microsoft.com/office/drawing/2016/5/14/chartex" xmlns:mc="http://schemas.openxmlformats.org/markup-compatibility/2006" xmlns:aink="http://schemas.microsoft.com/office/drawing/2016/ink" xmlns:am3d="http://schemas.microsoft.com/office/drawing/2017/model3d" xmlns:o="urn:schemas-microsoft-com:office:office" xmlns:r="http://schemas.openxmlformats.org/officeDocument/2006/relationships" xmlns:m="http://schemas.openxmlformats.org/officeDocument/2006/math" xmlns:v="urn:schemas-microsoft-com:vml" xmlns:wp14="http://schemas.microsoft.com/office/word/2010/wordprocessingDrawing" xmlns:wp="http://schemas.openxmlformats.org/drawingml/2006/wordprocessingDrawing" xmlns:w10="urn:schemas-microsoft-com:office:word" xmlns:w="http://schemas.openxmlformats.org/wordprocessingml/2006/main" xmlns:w14="http://schemas.microsoft.com/office/word/2010/wordml" xmlns:w15="http://schemas.microsoft.com/office/word/2012/wordml" xmlns:w16cid="http://schemas.microsoft.com/office/word/2016/wordml/cid" xmlns:w16se="http://schemas.microsoft.com/office/word/2015/wordml/symex" xmlns:wpg="http://schemas.microsoft.com/office/word/2010/wordprocessingGroup" xmlns:wpi="http://schemas.microsoft.com/office/word/2010/wordprocessingInk" xmlns:wne="http://schemas.microsoft.com/office/word/2006/wordml" xmlns:wps="http://schemas.microsoft.com/office/word/2010/wordprocessingShape" mc:Ignorable="w14 w15 w16se w16cid wp14">
   <w:abstractNum w:abstractNumId="0" w15:restartNumberingAfterBreak="0">
     <w:nsid w:val="31AC4E65"/>
     <w:multiLevelType w:val="hybridMultilevel"/>
@@ -1190,7 +960,7 @@
 </file>
 
 <file path=word/styles.xml><?xml version="1.0" encoding="utf-8"?>
-<w:styles xmlns:mc="http://schemas.openxmlformats.org/markup-compatibility/2006" xmlns:r="http://schemas.openxmlformats.org/officeDocument/2006/relationships" xmlns:w="http://schemas.openxmlformats.org/wordprocessingml/2006/main" xmlns:w14="http://schemas.microsoft.com/office/word/2010/wordml" xmlns:w15="http://schemas.microsoft.com/office/word/2012/wordml" xmlns:w16cex="http://schemas.microsoft.com/office/word/2018/wordml/cex" xmlns:w16cid="http://schemas.microsoft.com/office/word/2016/wordml/cid" xmlns:w16="http://schemas.microsoft.com/office/word/2018/wordml" xmlns:w16se="http://schemas.microsoft.com/office/word/2015/wordml/symex" mc:Ignorable="w14 w15 w16se w16cid w16 w16cex">
+<w:styles xmlns:mc="http://schemas.openxmlformats.org/markup-compatibility/2006" xmlns:r="http://schemas.openxmlformats.org/officeDocument/2006/relationships" xmlns:w="http://schemas.openxmlformats.org/wordprocessingml/2006/main" xmlns:w14="http://schemas.microsoft.com/office/word/2010/wordml" xmlns:w15="http://schemas.microsoft.com/office/word/2012/wordml" xmlns:w16cid="http://schemas.microsoft.com/office/word/2016/wordml/cid" xmlns:w16se="http://schemas.microsoft.com/office/word/2015/wordml/symex" mc:Ignorable="w14 w15 w16se w16cid">
   <w:docDefaults>
     <w:rPrDefault>
       <w:rPr>

</xml_diff>